<commit_message>
add translation to documentation
</commit_message>
<xml_diff>
--- a/documentation/Документация_v2 - ОЗТ.docx
+++ b/documentation/Документация_v2 - ОЗТ.docx
@@ -10,6 +10,7 @@
           <w:docPartUnique/>
         </w:docPartObj>
       </w:sdtPr>
+      <w:sdtEndPr/>
       <w:sdtContent>
         <w:p>
           <w:r>
@@ -226,6 +227,7 @@
                                     <w:dataBinding w:prefixMappings="xmlns:ns0='http://purl.org/dc/elements/1.1/' xmlns:ns1='http://schemas.openxmlformats.org/package/2006/metadata/core-properties' " w:xpath="/ns1:coreProperties[1]/ns0:title[1]" w:storeItemID="{6C3C8BC8-F283-45AE-878A-BAB7291924A1}"/>
                                     <w:text/>
                                   </w:sdtPr>
+                                  <w:sdtEndPr/>
                                   <w:sdtContent>
                                     <w:p>
                                       <w:pPr>
@@ -288,6 +290,7 @@
                                     <w:dataBinding w:prefixMappings="xmlns:ns0='http://purl.org/dc/elements/1.1/' xmlns:ns1='http://schemas.openxmlformats.org/package/2006/metadata/core-properties' " w:xpath="/ns1:coreProperties[1]/ns0:subject[1]" w:storeItemID="{6C3C8BC8-F283-45AE-878A-BAB7291924A1}"/>
                                     <w:text/>
                                   </w:sdtPr>
+                                  <w:sdtEndPr/>
                                   <w:sdtContent>
                                     <w:p>
                                       <w:pPr>
@@ -2325,16 +2328,7 @@
                 <w:rStyle w:val="af0"/>
                 <w:noProof/>
               </w:rPr>
-              <w:t xml:space="preserve">Предварителна </w:t>
-            </w:r>
-            <w:bookmarkStart w:id="1" w:name="_GoBack"/>
-            <w:bookmarkEnd w:id="1"/>
-            <w:r>
-              <w:rPr>
-                <w:rStyle w:val="af0"/>
-                <w:noProof/>
-              </w:rPr>
-              <w:t>обработка на данните</w:t>
+              <w:t>Предварителна обработка на данните</w:t>
             </w:r>
             <w:r>
               <w:rPr>
@@ -3190,7 +3184,7 @@
           <w:szCs w:val="36"/>
         </w:rPr>
       </w:pPr>
-      <w:bookmarkStart w:id="2" w:name="_Toc455691692"/>
+      <w:bookmarkStart w:id="1" w:name="_Toc455691692"/>
     </w:p>
     <w:p>
       <w:pPr>
@@ -3254,583 +3248,583 @@
       <w:r>
         <w:t>работа</w:t>
       </w:r>
+      <w:bookmarkEnd w:id="1"/>
+      <w:proofErr w:type="spellEnd"/>
+    </w:p>
+    <w:p>
+      <w:pPr>
+        <w:pStyle w:val="2"/>
+      </w:pPr>
+      <w:bookmarkStart w:id="2" w:name="_Toc455691693"/>
+      <w:proofErr w:type="spellStart"/>
+      <w:r>
+        <w:t>Мотивация</w:t>
+      </w:r>
       <w:bookmarkEnd w:id="2"/>
       <w:proofErr w:type="spellEnd"/>
     </w:p>
     <w:p>
+      <w:proofErr w:type="spellStart"/>
+      <w:r>
+        <w:t>БгМама</w:t>
+      </w:r>
+      <w:proofErr w:type="spellEnd"/>
+      <w:r>
+        <w:t xml:space="preserve"> е </w:t>
+      </w:r>
+      <w:proofErr w:type="spellStart"/>
+      <w:r>
+        <w:t>един</w:t>
+      </w:r>
+      <w:proofErr w:type="spellEnd"/>
+      <w:r>
+        <w:t xml:space="preserve"> от </w:t>
+      </w:r>
+      <w:proofErr w:type="spellStart"/>
+      <w:r>
+        <w:t>най</w:t>
+      </w:r>
+      <w:proofErr w:type="spellEnd"/>
+      <w:r>
+        <w:t xml:space="preserve">- </w:t>
+      </w:r>
+      <w:proofErr w:type="spellStart"/>
+      <w:r>
+        <w:t>разпространените</w:t>
+      </w:r>
+      <w:proofErr w:type="spellEnd"/>
+      <w:r>
+        <w:t xml:space="preserve"> </w:t>
+      </w:r>
+      <w:proofErr w:type="spellStart"/>
+      <w:r>
+        <w:t>сайтове</w:t>
+      </w:r>
+      <w:proofErr w:type="spellEnd"/>
+      <w:r>
+        <w:t xml:space="preserve"> в </w:t>
+      </w:r>
+      <w:proofErr w:type="spellStart"/>
+      <w:r>
+        <w:t>момента</w:t>
+      </w:r>
+      <w:proofErr w:type="spellEnd"/>
+      <w:r>
+        <w:t xml:space="preserve"> в </w:t>
+      </w:r>
+      <w:proofErr w:type="spellStart"/>
+      <w:r>
+        <w:t>България</w:t>
+      </w:r>
+      <w:proofErr w:type="spellEnd"/>
+      <w:r>
+        <w:t xml:space="preserve"> </w:t>
+      </w:r>
+      <w:proofErr w:type="spellStart"/>
+      <w:r>
+        <w:t>за</w:t>
+      </w:r>
+      <w:proofErr w:type="spellEnd"/>
+      <w:r>
+        <w:t xml:space="preserve"> </w:t>
+      </w:r>
+      <w:proofErr w:type="spellStart"/>
+      <w:r>
+        <w:t>търсене</w:t>
+      </w:r>
+      <w:proofErr w:type="spellEnd"/>
+      <w:r>
+        <w:t xml:space="preserve"> </w:t>
+      </w:r>
+      <w:proofErr w:type="spellStart"/>
+      <w:r>
+        <w:t>на</w:t>
+      </w:r>
+      <w:proofErr w:type="spellEnd"/>
+      <w:r>
+        <w:t xml:space="preserve"> </w:t>
+      </w:r>
+      <w:proofErr w:type="spellStart"/>
+      <w:r>
+        <w:t>информация</w:t>
+      </w:r>
+      <w:proofErr w:type="spellEnd"/>
+      <w:r>
+        <w:t xml:space="preserve">. </w:t>
+      </w:r>
+      <w:proofErr w:type="spellStart"/>
+      <w:r>
+        <w:t>Там</w:t>
+      </w:r>
+      <w:proofErr w:type="spellEnd"/>
+      <w:r>
+        <w:t xml:space="preserve"> </w:t>
+      </w:r>
+      <w:proofErr w:type="spellStart"/>
+      <w:r>
+        <w:t>може</w:t>
+      </w:r>
+      <w:proofErr w:type="spellEnd"/>
+      <w:r>
+        <w:t xml:space="preserve"> </w:t>
+      </w:r>
+      <w:proofErr w:type="spellStart"/>
+      <w:r>
+        <w:t>да</w:t>
+      </w:r>
+      <w:proofErr w:type="spellEnd"/>
+      <w:r>
+        <w:t xml:space="preserve"> </w:t>
+      </w:r>
+      <w:proofErr w:type="spellStart"/>
+      <w:r>
+        <w:t>намериш</w:t>
+      </w:r>
+      <w:proofErr w:type="spellEnd"/>
+      <w:r>
+        <w:t xml:space="preserve"> </w:t>
+      </w:r>
+      <w:proofErr w:type="spellStart"/>
+      <w:r>
+        <w:t>всичко</w:t>
+      </w:r>
+      <w:proofErr w:type="spellEnd"/>
+      <w:r>
+        <w:t xml:space="preserve"> от </w:t>
+      </w:r>
+      <w:proofErr w:type="spellStart"/>
+      <w:r>
+        <w:t>как</w:t>
+      </w:r>
+      <w:proofErr w:type="spellEnd"/>
+      <w:r>
+        <w:t xml:space="preserve"> </w:t>
+      </w:r>
+      <w:proofErr w:type="spellStart"/>
+      <w:r>
+        <w:t>се</w:t>
+      </w:r>
+      <w:proofErr w:type="spellEnd"/>
+      <w:r>
+        <w:t xml:space="preserve"> </w:t>
+      </w:r>
+      <w:proofErr w:type="spellStart"/>
+      <w:r>
+        <w:t>гледа</w:t>
+      </w:r>
+      <w:proofErr w:type="spellEnd"/>
+      <w:r>
+        <w:t xml:space="preserve"> </w:t>
+      </w:r>
+      <w:proofErr w:type="spellStart"/>
+      <w:r>
+        <w:t>определен</w:t>
+      </w:r>
+      <w:proofErr w:type="spellEnd"/>
+      <w:r>
+        <w:t xml:space="preserve"> </w:t>
+      </w:r>
+      <w:proofErr w:type="spellStart"/>
+      <w:r>
+        <w:t>сорт</w:t>
+      </w:r>
+      <w:proofErr w:type="spellEnd"/>
+      <w:r>
+        <w:t xml:space="preserve"> </w:t>
+      </w:r>
+      <w:proofErr w:type="spellStart"/>
+      <w:r>
+        <w:t>цветя</w:t>
+      </w:r>
+      <w:proofErr w:type="spellEnd"/>
+      <w:r>
+        <w:t xml:space="preserve"> </w:t>
+      </w:r>
+      <w:proofErr w:type="spellStart"/>
+      <w:r>
+        <w:t>до</w:t>
+      </w:r>
+      <w:proofErr w:type="spellEnd"/>
+      <w:r>
+        <w:t xml:space="preserve"> </w:t>
+      </w:r>
+      <w:proofErr w:type="spellStart"/>
+      <w:r>
+        <w:t>кой</w:t>
+      </w:r>
+      <w:proofErr w:type="spellEnd"/>
+      <w:r>
+        <w:t xml:space="preserve"> </w:t>
+      </w:r>
+      <w:proofErr w:type="spellStart"/>
+      <w:r>
+        <w:t>хотел</w:t>
+      </w:r>
+      <w:proofErr w:type="spellEnd"/>
+      <w:r>
+        <w:t xml:space="preserve"> е </w:t>
+      </w:r>
+      <w:proofErr w:type="spellStart"/>
+      <w:r>
+        <w:t>най</w:t>
+      </w:r>
+      <w:proofErr w:type="spellEnd"/>
+      <w:r>
+        <w:t xml:space="preserve"> - </w:t>
+      </w:r>
+      <w:proofErr w:type="spellStart"/>
+      <w:r>
+        <w:t>подходящ</w:t>
+      </w:r>
+      <w:proofErr w:type="spellEnd"/>
+      <w:r>
+        <w:t xml:space="preserve"> </w:t>
+      </w:r>
+      <w:proofErr w:type="spellStart"/>
+      <w:r>
+        <w:t>за</w:t>
+      </w:r>
+      <w:proofErr w:type="spellEnd"/>
+      <w:r>
+        <w:t xml:space="preserve"> </w:t>
+      </w:r>
+      <w:proofErr w:type="spellStart"/>
+      <w:r>
+        <w:t>лятната</w:t>
+      </w:r>
+      <w:proofErr w:type="spellEnd"/>
+      <w:r>
+        <w:t xml:space="preserve"> </w:t>
+      </w:r>
+      <w:proofErr w:type="spellStart"/>
+      <w:r>
+        <w:t>ти</w:t>
+      </w:r>
+      <w:proofErr w:type="spellEnd"/>
+      <w:r>
+        <w:t xml:space="preserve"> </w:t>
+      </w:r>
+      <w:proofErr w:type="spellStart"/>
+      <w:r>
+        <w:t>почивка</w:t>
+      </w:r>
+      <w:proofErr w:type="spellEnd"/>
+      <w:r>
+        <w:t xml:space="preserve">. </w:t>
+      </w:r>
+      <w:proofErr w:type="spellStart"/>
+      <w:r>
+        <w:t>Цялата</w:t>
+      </w:r>
+      <w:proofErr w:type="spellEnd"/>
+      <w:r>
+        <w:t xml:space="preserve"> </w:t>
+      </w:r>
+      <w:proofErr w:type="spellStart"/>
+      <w:r>
+        <w:t>тази</w:t>
+      </w:r>
+      <w:proofErr w:type="spellEnd"/>
+      <w:r>
+        <w:t xml:space="preserve"> </w:t>
+      </w:r>
+      <w:proofErr w:type="spellStart"/>
+      <w:r>
+        <w:t>информация</w:t>
+      </w:r>
+      <w:proofErr w:type="spellEnd"/>
+      <w:r>
+        <w:t xml:space="preserve"> </w:t>
+      </w:r>
+      <w:proofErr w:type="spellStart"/>
+      <w:r>
+        <w:t>обаче</w:t>
+      </w:r>
+      <w:proofErr w:type="spellEnd"/>
+      <w:r>
+        <w:t xml:space="preserve"> е </w:t>
+      </w:r>
+      <w:proofErr w:type="spellStart"/>
+      <w:r>
+        <w:t>във</w:t>
+      </w:r>
+      <w:proofErr w:type="spellEnd"/>
+      <w:r>
+        <w:t xml:space="preserve"> </w:t>
+      </w:r>
+      <w:proofErr w:type="spellStart"/>
+      <w:r>
+        <w:t>вид</w:t>
+      </w:r>
+      <w:proofErr w:type="spellEnd"/>
+      <w:r>
+        <w:t xml:space="preserve"> </w:t>
+      </w:r>
+      <w:proofErr w:type="spellStart"/>
+      <w:r>
+        <w:t>на</w:t>
+      </w:r>
+      <w:proofErr w:type="spellEnd"/>
+      <w:r>
+        <w:t xml:space="preserve"> </w:t>
+      </w:r>
+      <w:proofErr w:type="spellStart"/>
+      <w:r>
+        <w:t>форум</w:t>
+      </w:r>
+      <w:proofErr w:type="spellEnd"/>
+      <w:r>
+        <w:t xml:space="preserve"> и </w:t>
+      </w:r>
+      <w:proofErr w:type="spellStart"/>
+      <w:r>
+        <w:t>за</w:t>
+      </w:r>
+      <w:proofErr w:type="spellEnd"/>
+      <w:r>
+        <w:t xml:space="preserve"> </w:t>
+      </w:r>
+      <w:proofErr w:type="spellStart"/>
+      <w:r>
+        <w:t>да</w:t>
+      </w:r>
+      <w:proofErr w:type="spellEnd"/>
+      <w:r>
+        <w:t xml:space="preserve"> </w:t>
+      </w:r>
+      <w:proofErr w:type="spellStart"/>
+      <w:r>
+        <w:t>намериш</w:t>
+      </w:r>
+      <w:proofErr w:type="spellEnd"/>
+      <w:r>
+        <w:t xml:space="preserve">, </w:t>
+      </w:r>
+      <w:proofErr w:type="spellStart"/>
+      <w:r>
+        <w:t>каквото</w:t>
+      </w:r>
+      <w:proofErr w:type="spellEnd"/>
+      <w:r>
+        <w:t xml:space="preserve"> </w:t>
+      </w:r>
+      <w:proofErr w:type="spellStart"/>
+      <w:r>
+        <w:t>търсиш</w:t>
+      </w:r>
+      <w:proofErr w:type="spellEnd"/>
+      <w:r>
+        <w:t xml:space="preserve">, </w:t>
+      </w:r>
+      <w:proofErr w:type="spellStart"/>
+      <w:r>
+        <w:t>трябва</w:t>
+      </w:r>
+      <w:proofErr w:type="spellEnd"/>
+      <w:r>
+        <w:t xml:space="preserve"> </w:t>
+      </w:r>
+      <w:proofErr w:type="spellStart"/>
+      <w:r>
+        <w:t>да</w:t>
+      </w:r>
+      <w:proofErr w:type="spellEnd"/>
+      <w:r>
+        <w:t xml:space="preserve"> </w:t>
+      </w:r>
+      <w:proofErr w:type="spellStart"/>
+      <w:r>
+        <w:t>изчетеш</w:t>
+      </w:r>
+      <w:proofErr w:type="spellEnd"/>
+      <w:r>
+        <w:t xml:space="preserve"> </w:t>
+      </w:r>
+      <w:proofErr w:type="spellStart"/>
+      <w:r>
+        <w:t>всички</w:t>
+      </w:r>
+      <w:proofErr w:type="spellEnd"/>
+      <w:r>
+        <w:t xml:space="preserve"> </w:t>
+      </w:r>
+      <w:proofErr w:type="spellStart"/>
+      <w:r>
+        <w:t>коментари</w:t>
+      </w:r>
+      <w:proofErr w:type="spellEnd"/>
+      <w:r>
+        <w:t>.</w:t>
+      </w:r>
+    </w:p>
+    <w:p>
+      <w:r>
+        <w:t>От</w:t>
+      </w:r>
+      <w:r>
+        <w:t xml:space="preserve"> </w:t>
+      </w:r>
+      <w:proofErr w:type="spellStart"/>
+      <w:r>
+        <w:t>защо</w:t>
+      </w:r>
+      <w:proofErr w:type="spellEnd"/>
+      <w:r>
+        <w:t xml:space="preserve"> </w:t>
+      </w:r>
+      <w:proofErr w:type="spellStart"/>
+      <w:r>
+        <w:t>решихме</w:t>
+      </w:r>
+      <w:proofErr w:type="spellEnd"/>
+      <w:r>
+        <w:t xml:space="preserve"> </w:t>
+      </w:r>
+      <w:proofErr w:type="spellStart"/>
+      <w:r>
+        <w:t>да</w:t>
+      </w:r>
+      <w:proofErr w:type="spellEnd"/>
+      <w:r>
+        <w:t xml:space="preserve"> </w:t>
+      </w:r>
+      <w:proofErr w:type="spellStart"/>
+      <w:r>
+        <w:t>направим</w:t>
+      </w:r>
+      <w:proofErr w:type="spellEnd"/>
+      <w:r>
+        <w:t xml:space="preserve"> "</w:t>
+      </w:r>
+      <w:proofErr w:type="spellStart"/>
+      <w:r>
+        <w:t>БгМама</w:t>
+      </w:r>
+      <w:proofErr w:type="spellEnd"/>
+      <w:r>
+        <w:t xml:space="preserve"> </w:t>
+      </w:r>
+      <w:proofErr w:type="spellStart"/>
+      <w:r>
+        <w:t>наръчник</w:t>
+      </w:r>
+      <w:proofErr w:type="spellEnd"/>
+      <w:r>
+        <w:t>",</w:t>
+      </w:r>
+      <w:r>
+        <w:t xml:space="preserve"> </w:t>
+      </w:r>
+      <w:proofErr w:type="spellStart"/>
+      <w:r>
+        <w:t>който</w:t>
+      </w:r>
+      <w:proofErr w:type="spellEnd"/>
+      <w:r>
+        <w:t xml:space="preserve"> </w:t>
+      </w:r>
+      <w:proofErr w:type="spellStart"/>
+      <w:r>
+        <w:t>по</w:t>
+      </w:r>
+      <w:proofErr w:type="spellEnd"/>
+      <w:r>
+        <w:t xml:space="preserve"> </w:t>
+      </w:r>
+      <w:proofErr w:type="spellStart"/>
+      <w:r>
+        <w:t>подаден</w:t>
+      </w:r>
+      <w:proofErr w:type="spellEnd"/>
+      <w:r>
+        <w:t xml:space="preserve"> </w:t>
+      </w:r>
+      <w:proofErr w:type="spellStart"/>
+      <w:r>
+        <w:t>списък</w:t>
+      </w:r>
+      <w:proofErr w:type="spellEnd"/>
+      <w:r>
+        <w:t xml:space="preserve"> от </w:t>
+      </w:r>
+      <w:proofErr w:type="spellStart"/>
+      <w:r>
+        <w:t>коментари</w:t>
+      </w:r>
+      <w:proofErr w:type="spellEnd"/>
+      <w:r>
+        <w:t xml:space="preserve">, </w:t>
+      </w:r>
+      <w:proofErr w:type="spellStart"/>
+      <w:r>
+        <w:t>ще</w:t>
+      </w:r>
+      <w:proofErr w:type="spellEnd"/>
+      <w:r>
+        <w:t xml:space="preserve"> </w:t>
+      </w:r>
+      <w:proofErr w:type="spellStart"/>
+      <w:r>
+        <w:t>намери</w:t>
+      </w:r>
+      <w:proofErr w:type="spellEnd"/>
+      <w:r>
+        <w:t xml:space="preserve"> </w:t>
+      </w:r>
+      <w:proofErr w:type="spellStart"/>
+      <w:r>
+        <w:t>тези</w:t>
+      </w:r>
+      <w:proofErr w:type="spellEnd"/>
+      <w:r>
+        <w:t xml:space="preserve"> с </w:t>
+      </w:r>
+      <w:proofErr w:type="spellStart"/>
+      <w:r>
+        <w:t>положителни</w:t>
+      </w:r>
+      <w:proofErr w:type="spellEnd"/>
+      <w:r>
+        <w:t xml:space="preserve"> </w:t>
+      </w:r>
+      <w:proofErr w:type="spellStart"/>
+      <w:r>
+        <w:t>отзиви</w:t>
+      </w:r>
+      <w:proofErr w:type="spellEnd"/>
+      <w:r>
+        <w:t xml:space="preserve"> и </w:t>
+      </w:r>
+      <w:proofErr w:type="spellStart"/>
+      <w:r>
+        <w:t>тези</w:t>
+      </w:r>
+      <w:proofErr w:type="spellEnd"/>
+      <w:r>
+        <w:t xml:space="preserve"> с </w:t>
+      </w:r>
+      <w:proofErr w:type="spellStart"/>
+      <w:r>
+        <w:t>отрицателни</w:t>
+      </w:r>
+      <w:proofErr w:type="spellEnd"/>
+      <w:r>
+        <w:t xml:space="preserve">. </w:t>
+      </w:r>
+      <w:r>
+        <w:br/>
+      </w:r>
+    </w:p>
+    <w:p>
       <w:pPr>
         <w:pStyle w:val="2"/>
       </w:pPr>
-      <w:bookmarkStart w:id="3" w:name="_Toc455691693"/>
-      <w:proofErr w:type="spellStart"/>
-      <w:r>
-        <w:t>Мотивация</w:t>
+      <w:bookmarkStart w:id="3" w:name="_Toc455691694"/>
+      <w:proofErr w:type="spellStart"/>
+      <w:r>
+        <w:t>Идея</w:t>
       </w:r>
       <w:bookmarkEnd w:id="3"/>
-      <w:proofErr w:type="spellEnd"/>
-    </w:p>
-    <w:p>
-      <w:proofErr w:type="spellStart"/>
-      <w:r>
-        <w:t>БгМама</w:t>
-      </w:r>
-      <w:proofErr w:type="spellEnd"/>
-      <w:r>
-        <w:t xml:space="preserve"> е </w:t>
-      </w:r>
-      <w:proofErr w:type="spellStart"/>
-      <w:r>
-        <w:t>един</w:t>
-      </w:r>
-      <w:proofErr w:type="spellEnd"/>
-      <w:r>
-        <w:t xml:space="preserve"> от </w:t>
-      </w:r>
-      <w:proofErr w:type="spellStart"/>
-      <w:r>
-        <w:t>най</w:t>
-      </w:r>
-      <w:proofErr w:type="spellEnd"/>
-      <w:r>
-        <w:t xml:space="preserve">- </w:t>
-      </w:r>
-      <w:proofErr w:type="spellStart"/>
-      <w:r>
-        <w:t>разпространените</w:t>
-      </w:r>
-      <w:proofErr w:type="spellEnd"/>
-      <w:r>
-        <w:t xml:space="preserve"> </w:t>
-      </w:r>
-      <w:proofErr w:type="spellStart"/>
-      <w:r>
-        <w:t>сайтове</w:t>
-      </w:r>
-      <w:proofErr w:type="spellEnd"/>
-      <w:r>
-        <w:t xml:space="preserve"> в </w:t>
-      </w:r>
-      <w:proofErr w:type="spellStart"/>
-      <w:r>
-        <w:t>момента</w:t>
-      </w:r>
-      <w:proofErr w:type="spellEnd"/>
-      <w:r>
-        <w:t xml:space="preserve"> в </w:t>
-      </w:r>
-      <w:proofErr w:type="spellStart"/>
-      <w:r>
-        <w:t>България</w:t>
-      </w:r>
-      <w:proofErr w:type="spellEnd"/>
-      <w:r>
-        <w:t xml:space="preserve"> </w:t>
-      </w:r>
-      <w:proofErr w:type="spellStart"/>
-      <w:r>
-        <w:t>за</w:t>
-      </w:r>
-      <w:proofErr w:type="spellEnd"/>
-      <w:r>
-        <w:t xml:space="preserve"> </w:t>
-      </w:r>
-      <w:proofErr w:type="spellStart"/>
-      <w:r>
-        <w:t>търсене</w:t>
-      </w:r>
-      <w:proofErr w:type="spellEnd"/>
-      <w:r>
-        <w:t xml:space="preserve"> </w:t>
-      </w:r>
-      <w:proofErr w:type="spellStart"/>
-      <w:r>
-        <w:t>на</w:t>
-      </w:r>
-      <w:proofErr w:type="spellEnd"/>
-      <w:r>
-        <w:t xml:space="preserve"> </w:t>
-      </w:r>
-      <w:proofErr w:type="spellStart"/>
-      <w:r>
-        <w:t>информация</w:t>
-      </w:r>
-      <w:proofErr w:type="spellEnd"/>
-      <w:r>
-        <w:t xml:space="preserve">. </w:t>
-      </w:r>
-      <w:proofErr w:type="spellStart"/>
-      <w:r>
-        <w:t>Там</w:t>
-      </w:r>
-      <w:proofErr w:type="spellEnd"/>
-      <w:r>
-        <w:t xml:space="preserve"> </w:t>
-      </w:r>
-      <w:proofErr w:type="spellStart"/>
-      <w:r>
-        <w:t>може</w:t>
-      </w:r>
-      <w:proofErr w:type="spellEnd"/>
-      <w:r>
-        <w:t xml:space="preserve"> </w:t>
-      </w:r>
-      <w:proofErr w:type="spellStart"/>
-      <w:r>
-        <w:t>да</w:t>
-      </w:r>
-      <w:proofErr w:type="spellEnd"/>
-      <w:r>
-        <w:t xml:space="preserve"> </w:t>
-      </w:r>
-      <w:proofErr w:type="spellStart"/>
-      <w:r>
-        <w:t>намериш</w:t>
-      </w:r>
-      <w:proofErr w:type="spellEnd"/>
-      <w:r>
-        <w:t xml:space="preserve"> </w:t>
-      </w:r>
-      <w:proofErr w:type="spellStart"/>
-      <w:r>
-        <w:t>всичко</w:t>
-      </w:r>
-      <w:proofErr w:type="spellEnd"/>
-      <w:r>
-        <w:t xml:space="preserve"> от </w:t>
-      </w:r>
-      <w:proofErr w:type="spellStart"/>
-      <w:r>
-        <w:t>как</w:t>
-      </w:r>
-      <w:proofErr w:type="spellEnd"/>
-      <w:r>
-        <w:t xml:space="preserve"> </w:t>
-      </w:r>
-      <w:proofErr w:type="spellStart"/>
-      <w:r>
-        <w:t>се</w:t>
-      </w:r>
-      <w:proofErr w:type="spellEnd"/>
-      <w:r>
-        <w:t xml:space="preserve"> </w:t>
-      </w:r>
-      <w:proofErr w:type="spellStart"/>
-      <w:r>
-        <w:t>гледа</w:t>
-      </w:r>
-      <w:proofErr w:type="spellEnd"/>
-      <w:r>
-        <w:t xml:space="preserve"> </w:t>
-      </w:r>
-      <w:proofErr w:type="spellStart"/>
-      <w:r>
-        <w:t>определен</w:t>
-      </w:r>
-      <w:proofErr w:type="spellEnd"/>
-      <w:r>
-        <w:t xml:space="preserve"> </w:t>
-      </w:r>
-      <w:proofErr w:type="spellStart"/>
-      <w:r>
-        <w:t>сорт</w:t>
-      </w:r>
-      <w:proofErr w:type="spellEnd"/>
-      <w:r>
-        <w:t xml:space="preserve"> </w:t>
-      </w:r>
-      <w:proofErr w:type="spellStart"/>
-      <w:r>
-        <w:t>цветя</w:t>
-      </w:r>
-      <w:proofErr w:type="spellEnd"/>
-      <w:r>
-        <w:t xml:space="preserve"> </w:t>
-      </w:r>
-      <w:proofErr w:type="spellStart"/>
-      <w:r>
-        <w:t>до</w:t>
-      </w:r>
-      <w:proofErr w:type="spellEnd"/>
-      <w:r>
-        <w:t xml:space="preserve"> </w:t>
-      </w:r>
-      <w:proofErr w:type="spellStart"/>
-      <w:r>
-        <w:t>кой</w:t>
-      </w:r>
-      <w:proofErr w:type="spellEnd"/>
-      <w:r>
-        <w:t xml:space="preserve"> </w:t>
-      </w:r>
-      <w:proofErr w:type="spellStart"/>
-      <w:r>
-        <w:t>хотел</w:t>
-      </w:r>
-      <w:proofErr w:type="spellEnd"/>
-      <w:r>
-        <w:t xml:space="preserve"> е </w:t>
-      </w:r>
-      <w:proofErr w:type="spellStart"/>
-      <w:r>
-        <w:t>най</w:t>
-      </w:r>
-      <w:proofErr w:type="spellEnd"/>
-      <w:r>
-        <w:t xml:space="preserve"> - </w:t>
-      </w:r>
-      <w:proofErr w:type="spellStart"/>
-      <w:r>
-        <w:t>подходящ</w:t>
-      </w:r>
-      <w:proofErr w:type="spellEnd"/>
-      <w:r>
-        <w:t xml:space="preserve"> </w:t>
-      </w:r>
-      <w:proofErr w:type="spellStart"/>
-      <w:r>
-        <w:t>за</w:t>
-      </w:r>
-      <w:proofErr w:type="spellEnd"/>
-      <w:r>
-        <w:t xml:space="preserve"> </w:t>
-      </w:r>
-      <w:proofErr w:type="spellStart"/>
-      <w:r>
-        <w:t>лятната</w:t>
-      </w:r>
-      <w:proofErr w:type="spellEnd"/>
-      <w:r>
-        <w:t xml:space="preserve"> </w:t>
-      </w:r>
-      <w:proofErr w:type="spellStart"/>
-      <w:r>
-        <w:t>ти</w:t>
-      </w:r>
-      <w:proofErr w:type="spellEnd"/>
-      <w:r>
-        <w:t xml:space="preserve"> </w:t>
-      </w:r>
-      <w:proofErr w:type="spellStart"/>
-      <w:r>
-        <w:t>почивка</w:t>
-      </w:r>
-      <w:proofErr w:type="spellEnd"/>
-      <w:r>
-        <w:t xml:space="preserve">. </w:t>
-      </w:r>
-      <w:proofErr w:type="spellStart"/>
-      <w:r>
-        <w:t>Цялата</w:t>
-      </w:r>
-      <w:proofErr w:type="spellEnd"/>
-      <w:r>
-        <w:t xml:space="preserve"> </w:t>
-      </w:r>
-      <w:proofErr w:type="spellStart"/>
-      <w:r>
-        <w:t>тази</w:t>
-      </w:r>
-      <w:proofErr w:type="spellEnd"/>
-      <w:r>
-        <w:t xml:space="preserve"> </w:t>
-      </w:r>
-      <w:proofErr w:type="spellStart"/>
-      <w:r>
-        <w:t>информация</w:t>
-      </w:r>
-      <w:proofErr w:type="spellEnd"/>
-      <w:r>
-        <w:t xml:space="preserve"> </w:t>
-      </w:r>
-      <w:proofErr w:type="spellStart"/>
-      <w:r>
-        <w:t>обаче</w:t>
-      </w:r>
-      <w:proofErr w:type="spellEnd"/>
-      <w:r>
-        <w:t xml:space="preserve"> е </w:t>
-      </w:r>
-      <w:proofErr w:type="spellStart"/>
-      <w:r>
-        <w:t>във</w:t>
-      </w:r>
-      <w:proofErr w:type="spellEnd"/>
-      <w:r>
-        <w:t xml:space="preserve"> </w:t>
-      </w:r>
-      <w:proofErr w:type="spellStart"/>
-      <w:r>
-        <w:t>вид</w:t>
-      </w:r>
-      <w:proofErr w:type="spellEnd"/>
-      <w:r>
-        <w:t xml:space="preserve"> </w:t>
-      </w:r>
-      <w:proofErr w:type="spellStart"/>
-      <w:r>
-        <w:t>на</w:t>
-      </w:r>
-      <w:proofErr w:type="spellEnd"/>
-      <w:r>
-        <w:t xml:space="preserve"> </w:t>
-      </w:r>
-      <w:proofErr w:type="spellStart"/>
-      <w:r>
-        <w:t>форум</w:t>
-      </w:r>
-      <w:proofErr w:type="spellEnd"/>
-      <w:r>
-        <w:t xml:space="preserve"> и </w:t>
-      </w:r>
-      <w:proofErr w:type="spellStart"/>
-      <w:r>
-        <w:t>за</w:t>
-      </w:r>
-      <w:proofErr w:type="spellEnd"/>
-      <w:r>
-        <w:t xml:space="preserve"> </w:t>
-      </w:r>
-      <w:proofErr w:type="spellStart"/>
-      <w:r>
-        <w:t>да</w:t>
-      </w:r>
-      <w:proofErr w:type="spellEnd"/>
-      <w:r>
-        <w:t xml:space="preserve"> </w:t>
-      </w:r>
-      <w:proofErr w:type="spellStart"/>
-      <w:r>
-        <w:t>намериш</w:t>
-      </w:r>
-      <w:proofErr w:type="spellEnd"/>
-      <w:r>
-        <w:t xml:space="preserve">, </w:t>
-      </w:r>
-      <w:proofErr w:type="spellStart"/>
-      <w:r>
-        <w:t>каквото</w:t>
-      </w:r>
-      <w:proofErr w:type="spellEnd"/>
-      <w:r>
-        <w:t xml:space="preserve"> </w:t>
-      </w:r>
-      <w:proofErr w:type="spellStart"/>
-      <w:r>
-        <w:t>търсиш</w:t>
-      </w:r>
-      <w:proofErr w:type="spellEnd"/>
-      <w:r>
-        <w:t xml:space="preserve">, </w:t>
-      </w:r>
-      <w:proofErr w:type="spellStart"/>
-      <w:r>
-        <w:t>трябва</w:t>
-      </w:r>
-      <w:proofErr w:type="spellEnd"/>
-      <w:r>
-        <w:t xml:space="preserve"> </w:t>
-      </w:r>
-      <w:proofErr w:type="spellStart"/>
-      <w:r>
-        <w:t>да</w:t>
-      </w:r>
-      <w:proofErr w:type="spellEnd"/>
-      <w:r>
-        <w:t xml:space="preserve"> </w:t>
-      </w:r>
-      <w:proofErr w:type="spellStart"/>
-      <w:r>
-        <w:t>изчетеш</w:t>
-      </w:r>
-      <w:proofErr w:type="spellEnd"/>
-      <w:r>
-        <w:t xml:space="preserve"> </w:t>
-      </w:r>
-      <w:proofErr w:type="spellStart"/>
-      <w:r>
-        <w:t>всички</w:t>
-      </w:r>
-      <w:proofErr w:type="spellEnd"/>
-      <w:r>
-        <w:t xml:space="preserve"> </w:t>
-      </w:r>
-      <w:proofErr w:type="spellStart"/>
-      <w:r>
-        <w:t>коментари</w:t>
-      </w:r>
-      <w:proofErr w:type="spellEnd"/>
-      <w:r>
-        <w:t>.</w:t>
-      </w:r>
-    </w:p>
-    <w:p>
-      <w:r>
-        <w:t>От</w:t>
-      </w:r>
-      <w:r>
-        <w:t xml:space="preserve"> </w:t>
-      </w:r>
-      <w:proofErr w:type="spellStart"/>
-      <w:r>
-        <w:t>защо</w:t>
-      </w:r>
-      <w:proofErr w:type="spellEnd"/>
-      <w:r>
-        <w:t xml:space="preserve"> </w:t>
-      </w:r>
-      <w:proofErr w:type="spellStart"/>
-      <w:r>
-        <w:t>решихме</w:t>
-      </w:r>
-      <w:proofErr w:type="spellEnd"/>
-      <w:r>
-        <w:t xml:space="preserve"> </w:t>
-      </w:r>
-      <w:proofErr w:type="spellStart"/>
-      <w:r>
-        <w:t>да</w:t>
-      </w:r>
-      <w:proofErr w:type="spellEnd"/>
-      <w:r>
-        <w:t xml:space="preserve"> </w:t>
-      </w:r>
-      <w:proofErr w:type="spellStart"/>
-      <w:r>
-        <w:t>направим</w:t>
-      </w:r>
-      <w:proofErr w:type="spellEnd"/>
-      <w:r>
-        <w:t xml:space="preserve"> "</w:t>
-      </w:r>
-      <w:proofErr w:type="spellStart"/>
-      <w:r>
-        <w:t>БгМама</w:t>
-      </w:r>
-      <w:proofErr w:type="spellEnd"/>
-      <w:r>
-        <w:t xml:space="preserve"> </w:t>
-      </w:r>
-      <w:proofErr w:type="spellStart"/>
-      <w:r>
-        <w:t>наръчник</w:t>
-      </w:r>
-      <w:proofErr w:type="spellEnd"/>
-      <w:r>
-        <w:t>",</w:t>
-      </w:r>
-      <w:r>
-        <w:t xml:space="preserve"> </w:t>
-      </w:r>
-      <w:proofErr w:type="spellStart"/>
-      <w:r>
-        <w:t>който</w:t>
-      </w:r>
-      <w:proofErr w:type="spellEnd"/>
-      <w:r>
-        <w:t xml:space="preserve"> </w:t>
-      </w:r>
-      <w:proofErr w:type="spellStart"/>
-      <w:r>
-        <w:t>по</w:t>
-      </w:r>
-      <w:proofErr w:type="spellEnd"/>
-      <w:r>
-        <w:t xml:space="preserve"> </w:t>
-      </w:r>
-      <w:proofErr w:type="spellStart"/>
-      <w:r>
-        <w:t>подаден</w:t>
-      </w:r>
-      <w:proofErr w:type="spellEnd"/>
-      <w:r>
-        <w:t xml:space="preserve"> </w:t>
-      </w:r>
-      <w:proofErr w:type="spellStart"/>
-      <w:r>
-        <w:t>списък</w:t>
-      </w:r>
-      <w:proofErr w:type="spellEnd"/>
-      <w:r>
-        <w:t xml:space="preserve"> от </w:t>
-      </w:r>
-      <w:proofErr w:type="spellStart"/>
-      <w:r>
-        <w:t>коментари</w:t>
-      </w:r>
-      <w:proofErr w:type="spellEnd"/>
-      <w:r>
-        <w:t xml:space="preserve">, </w:t>
-      </w:r>
-      <w:proofErr w:type="spellStart"/>
-      <w:r>
-        <w:t>ще</w:t>
-      </w:r>
-      <w:proofErr w:type="spellEnd"/>
-      <w:r>
-        <w:t xml:space="preserve"> </w:t>
-      </w:r>
-      <w:proofErr w:type="spellStart"/>
-      <w:r>
-        <w:t>намери</w:t>
-      </w:r>
-      <w:proofErr w:type="spellEnd"/>
-      <w:r>
-        <w:t xml:space="preserve"> </w:t>
-      </w:r>
-      <w:proofErr w:type="spellStart"/>
-      <w:r>
-        <w:t>тези</w:t>
-      </w:r>
-      <w:proofErr w:type="spellEnd"/>
-      <w:r>
-        <w:t xml:space="preserve"> с </w:t>
-      </w:r>
-      <w:proofErr w:type="spellStart"/>
-      <w:r>
-        <w:t>положителни</w:t>
-      </w:r>
-      <w:proofErr w:type="spellEnd"/>
-      <w:r>
-        <w:t xml:space="preserve"> </w:t>
-      </w:r>
-      <w:proofErr w:type="spellStart"/>
-      <w:r>
-        <w:t>отзиви</w:t>
-      </w:r>
-      <w:proofErr w:type="spellEnd"/>
-      <w:r>
-        <w:t xml:space="preserve"> и </w:t>
-      </w:r>
-      <w:proofErr w:type="spellStart"/>
-      <w:r>
-        <w:t>тези</w:t>
-      </w:r>
-      <w:proofErr w:type="spellEnd"/>
-      <w:r>
-        <w:t xml:space="preserve"> с </w:t>
-      </w:r>
-      <w:proofErr w:type="spellStart"/>
-      <w:r>
-        <w:t>отрицателни</w:t>
-      </w:r>
-      <w:proofErr w:type="spellEnd"/>
-      <w:r>
-        <w:t xml:space="preserve">. </w:t>
-      </w:r>
-      <w:r>
-        <w:br/>
-      </w:r>
-    </w:p>
-    <w:p>
-      <w:pPr>
-        <w:pStyle w:val="2"/>
-      </w:pPr>
-      <w:bookmarkStart w:id="4" w:name="_Toc455691694"/>
-      <w:proofErr w:type="spellStart"/>
-      <w:r>
-        <w:t>Идея</w:t>
-      </w:r>
-      <w:bookmarkEnd w:id="4"/>
       <w:proofErr w:type="spellEnd"/>
     </w:p>
     <w:p/>
@@ -4103,7 +4097,7 @@
           <w:lang w:val="bg-BG"/>
         </w:rPr>
       </w:pPr>
-      <w:bookmarkStart w:id="5" w:name="_Toc455691695"/>
+      <w:bookmarkStart w:id="4" w:name="_Toc455691695"/>
       <w:r>
         <w:rPr>
           <w:rFonts w:eastAsia="Calibri"/>
@@ -4111,7 +4105,7 @@
         </w:rPr>
         <w:t>Съществуващо решение</w:t>
       </w:r>
-      <w:bookmarkEnd w:id="5"/>
+      <w:bookmarkEnd w:id="4"/>
     </w:p>
     <w:p>
       <w:proofErr w:type="spellStart"/>
@@ -4744,7 +4738,7 @@
           <w:lang w:val="bg-BG"/>
         </w:rPr>
       </w:pPr>
-      <w:bookmarkStart w:id="6" w:name="_Toc455691696"/>
+      <w:bookmarkStart w:id="5" w:name="_Toc455691696"/>
       <w:r>
         <w:rPr>
           <w:rFonts w:eastAsia="Calibri"/>
@@ -4752,7 +4746,7 @@
         </w:rPr>
         <w:t>Версия 2</w:t>
       </w:r>
-      <w:bookmarkEnd w:id="6"/>
+      <w:bookmarkEnd w:id="5"/>
     </w:p>
     <w:p>
       <w:pPr>
@@ -4766,32 +4760,36 @@
         </w:rPr>
         <w:t>Във версия 2 решихме да си обогатим обучаващото множество, за да постигнем по –добро класифициране на данните.</w:t>
       </w:r>
-    </w:p>
-    <w:p>
-      <w:pPr>
+      <w:r>
         <w:rPr>
           <w:lang w:val="bg-BG"/>
         </w:rPr>
-      </w:pPr>
-      <w:r>
+        <w:t xml:space="preserve"> Основната ни идеята е да вземем данни от английски и чрез превеждане да получим достатъчно добро обучаващо множество на български език.</w:t>
+      </w:r>
+    </w:p>
+    <w:p>
+      <w:pPr>
         <w:rPr>
           <w:lang w:val="bg-BG"/>
         </w:rPr>
-        <w:t xml:space="preserve">Тъй като на английски език има много </w:t>
-      </w:r>
-      <w:proofErr w:type="spellStart"/>
+      </w:pPr>
       <w:r>
         <w:rPr>
           <w:lang w:val="bg-BG"/>
         </w:rPr>
-        <w:t>погходящи</w:t>
-      </w:r>
-      <w:proofErr w:type="spellEnd"/>
+        <w:t>Тъй като на английски език има много по</w:t>
+      </w:r>
       <w:r>
         <w:rPr>
           <w:lang w:val="bg-BG"/>
         </w:rPr>
-        <w:t xml:space="preserve"> множества, ние избрахме едно такова, а именно:</w:t>
+        <w:t>д</w:t>
+      </w:r>
+      <w:r>
+        <w:rPr>
+          <w:lang w:val="bg-BG"/>
+        </w:rPr>
+        <w:t>ходящи множества, ние избрахме едно такова, а именно:</w:t>
       </w:r>
     </w:p>
     <w:p>
@@ -4820,14 +4818,88 @@
       </w:r>
     </w:p>
     <w:p>
-      <w:r>
-        <w:t>Идеята ни за версия 2 е да направим различни експерименти, с които да постигнем възможно най- добро подобрение на алгоритъма.</w:t>
-      </w:r>
-    </w:p>
-    <w:p>
-      <w:r>
-        <w:br/>
-      </w:r>
+      <w:pPr>
+        <w:rPr>
+          <w:lang w:val="bg-BG"/>
+        </w:rPr>
+      </w:pPr>
+      <w:r>
+        <w:rPr>
+          <w:lang w:val="bg-BG"/>
+        </w:rPr>
+        <w:t>За превеждане на данните използвахме Bing translator:</w:t>
+      </w:r>
+    </w:p>
+    <w:p>
+      <w:pPr>
+        <w:jc w:val="center"/>
+        <w:rPr>
+          <w:rFonts w:eastAsia="Arial"/>
+          <w:color w:val="000000" w:themeColor="text1"/>
+        </w:rPr>
+      </w:pPr>
+      <w:hyperlink r:id="rId10" w:history="1">
+        <w:r>
+          <w:rPr>
+            <w:color w:val="000000" w:themeColor="text1"/>
+          </w:rPr>
+          <w:t>https://www.microsoft.com/en-us/translator/getstarted.aspx</w:t>
+        </w:r>
+      </w:hyperlink>
+    </w:p>
+    <w:p>
+      <w:pPr>
+        <w:jc w:val="center"/>
+        <w:rPr>
+          <w:rFonts w:eastAsia="Arial"/>
+          <w:color w:val="000000" w:themeColor="text1"/>
+        </w:rPr>
+      </w:pPr>
+      <w:r>
+        <w:rPr>
+          <w:rFonts w:eastAsia="Arial"/>
+          <w:color w:val="000000" w:themeColor="text1"/>
+        </w:rPr>
+        <w:t>https://github.com/boatmeme/microsoft-translator-java-api</w:t>
+      </w:r>
+    </w:p>
+    <w:p>
+      <w:proofErr w:type="spellStart"/>
+      <w:r>
+        <w:t>Идеята</w:t>
+      </w:r>
+      <w:proofErr w:type="spellEnd"/>
+      <w:r>
+        <w:t xml:space="preserve"> </w:t>
+      </w:r>
+      <w:proofErr w:type="spellStart"/>
+      <w:r>
+        <w:t>ни</w:t>
+      </w:r>
+      <w:proofErr w:type="spellEnd"/>
+      <w:r>
+        <w:t xml:space="preserve"> </w:t>
+      </w:r>
+      <w:proofErr w:type="spellStart"/>
+      <w:r>
+        <w:t>за</w:t>
+      </w:r>
+      <w:proofErr w:type="spellEnd"/>
+      <w:r>
+        <w:t xml:space="preserve"> </w:t>
+      </w:r>
+      <w:proofErr w:type="spellStart"/>
+      <w:r>
+        <w:t>версия</w:t>
+      </w:r>
+      <w:proofErr w:type="spellEnd"/>
+      <w:r>
+        <w:t xml:space="preserve"> 2 е да направим различни експерименти, с които да постигнем възможно най- добро подобрение на алгоритъма.</w:t>
+      </w:r>
+    </w:p>
+    <w:p>
+      <w:bookmarkStart w:id="6" w:name="_GoBack"/>
+      <w:bookmarkEnd w:id="6"/>
     </w:p>
     <w:p>
       <w:pPr>
@@ -9857,7 +9929,7 @@
         </w:rPr>
         <w:t xml:space="preserve"> </w:t>
       </w:r>
-      <w:hyperlink r:id="rId10">
+      <w:hyperlink r:id="rId11">
         <w:r>
           <w:rPr>
             <w:rStyle w:val="af0"/>
@@ -10229,7 +10301,7 @@
                     <pic:cNvPicPr/>
                   </pic:nvPicPr>
                   <pic:blipFill>
-                    <a:blip r:embed="rId11">
+                    <a:blip r:embed="rId12">
                       <a:extLst>
                         <a:ext uri="{28A0092B-C50C-407E-A947-70E740481C1C}">
                           <a14:useLocalDpi xmlns:a14="http://schemas.microsoft.com/office/drawing/2010/main" val="0"/>
@@ -10312,69 +10384,6 @@
             <wp:extent cx="5029200" cy="471488"/>
             <wp:effectExtent l="0" t="0" r="0" b="0"/>
             <wp:docPr id="1411520219" name="picture"/>
-            <wp:cNvGraphicFramePr>
-              <a:graphicFrameLocks xmlns:a="http://schemas.openxmlformats.org/drawingml/2006/main" noChangeAspect="1"/>
-            </wp:cNvGraphicFramePr>
-            <a:graphic xmlns:a="http://schemas.openxmlformats.org/drawingml/2006/main">
-              <a:graphicData uri="http://schemas.openxmlformats.org/drawingml/2006/picture">
-                <pic:pic xmlns:pic="http://schemas.openxmlformats.org/drawingml/2006/picture">
-                  <pic:nvPicPr>
-                    <pic:cNvPr id="0" name="picture"/>
-                    <pic:cNvPicPr/>
-                  </pic:nvPicPr>
-                  <pic:blipFill>
-                    <a:blip r:embed="rId12">
-                      <a:extLst>
-                        <a:ext uri="{28A0092B-C50C-407E-A947-70E740481C1C}">
-                          <a14:useLocalDpi xmlns:a14="http://schemas.microsoft.com/office/drawing/2010/main" val="0"/>
-                        </a:ext>
-                      </a:extLst>
-                    </a:blip>
-                    <a:stretch>
-                      <a:fillRect/>
-                    </a:stretch>
-                  </pic:blipFill>
-                  <pic:spPr>
-                    <a:xfrm>
-                      <a:off x="0" y="0"/>
-                      <a:ext cx="5029200" cy="471488"/>
-                    </a:xfrm>
-                    <a:prstGeom prst="rect">
-                      <a:avLst/>
-                    </a:prstGeom>
-                  </pic:spPr>
-                </pic:pic>
-              </a:graphicData>
-            </a:graphic>
-          </wp:inline>
-        </w:drawing>
-      </w:r>
-    </w:p>
-    <w:p>
-      <w:pPr>
-        <w:pStyle w:val="a7"/>
-        <w:numPr>
-          <w:ilvl w:val="0"/>
-          <w:numId w:val="1"/>
-        </w:numPr>
-      </w:pPr>
-      <w:proofErr w:type="spellStart"/>
-      <w:r>
-        <w:t>Негативен</w:t>
-      </w:r>
-      <w:proofErr w:type="spellEnd"/>
-    </w:p>
-    <w:p>
-      <w:r>
-        <w:rPr>
-          <w:noProof/>
-          <w:lang w:val="bg-BG" w:eastAsia="bg-BG"/>
-        </w:rPr>
-        <w:drawing>
-          <wp:inline distT="0" distB="0" distL="0" distR="0" wp14:anchorId="1A831087" wp14:editId="50CD271A">
-            <wp:extent cx="5029200" cy="461010"/>
-            <wp:effectExtent l="0" t="0" r="0" b="0"/>
-            <wp:docPr id="1331249332" name="picture"/>
             <wp:cNvGraphicFramePr>
               <a:graphicFrameLocks xmlns:a="http://schemas.openxmlformats.org/drawingml/2006/main" noChangeAspect="1"/>
             </wp:cNvGraphicFramePr>
@@ -10400,7 +10409,7 @@
                   <pic:spPr>
                     <a:xfrm>
                       <a:off x="0" y="0"/>
-                      <a:ext cx="5029200" cy="461010"/>
+                      <a:ext cx="5029200" cy="471488"/>
                     </a:xfrm>
                     <a:prstGeom prst="rect">
                       <a:avLst/>
@@ -10415,34 +10424,17 @@
     </w:p>
     <w:p>
       <w:pPr>
-        <w:pStyle w:val="3"/>
-      </w:pPr>
-      <w:bookmarkStart w:id="13" w:name="_Toc455691703"/>
-      <w:proofErr w:type="spellStart"/>
-      <w:r>
-        <w:t>Примерен</w:t>
-      </w:r>
-      <w:proofErr w:type="spellEnd"/>
-      <w:r>
-        <w:t xml:space="preserve"> </w:t>
-      </w:r>
-      <w:proofErr w:type="spellStart"/>
-      <w:r>
-        <w:t>тестов</w:t>
-      </w:r>
-      <w:proofErr w:type="spellEnd"/>
-      <w:r>
-        <w:t xml:space="preserve"> </w:t>
-      </w:r>
-      <w:proofErr w:type="spellStart"/>
-      <w:r>
-        <w:t>коментар</w:t>
-      </w:r>
-      <w:proofErr w:type="spellEnd"/>
-      <w:r>
-        <w:t>:</w:t>
-      </w:r>
-      <w:bookmarkEnd w:id="13"/>
+        <w:pStyle w:val="a7"/>
+        <w:numPr>
+          <w:ilvl w:val="0"/>
+          <w:numId w:val="1"/>
+        </w:numPr>
+      </w:pPr>
+      <w:proofErr w:type="spellStart"/>
+      <w:r>
+        <w:t>Негативен</w:t>
+      </w:r>
+      <w:proofErr w:type="spellEnd"/>
     </w:p>
     <w:p>
       <w:r>
@@ -10451,10 +10443,10 @@
           <w:lang w:val="bg-BG" w:eastAsia="bg-BG"/>
         </w:rPr>
         <w:drawing>
-          <wp:inline distT="0" distB="0" distL="0" distR="0" wp14:anchorId="3607D93D" wp14:editId="7EBA79D2">
-            <wp:extent cx="4114800" cy="385762"/>
+          <wp:inline distT="0" distB="0" distL="0" distR="0" wp14:anchorId="1A831087" wp14:editId="50CD271A">
+            <wp:extent cx="5029200" cy="461010"/>
             <wp:effectExtent l="0" t="0" r="0" b="0"/>
-            <wp:docPr id="247893043" name="picture"/>
+            <wp:docPr id="1331249332" name="picture"/>
             <wp:cNvGraphicFramePr>
               <a:graphicFrameLocks xmlns:a="http://schemas.openxmlformats.org/drawingml/2006/main" noChangeAspect="1"/>
             </wp:cNvGraphicFramePr>
@@ -10480,6 +10472,86 @@
                   <pic:spPr>
                     <a:xfrm>
                       <a:off x="0" y="0"/>
+                      <a:ext cx="5029200" cy="461010"/>
+                    </a:xfrm>
+                    <a:prstGeom prst="rect">
+                      <a:avLst/>
+                    </a:prstGeom>
+                  </pic:spPr>
+                </pic:pic>
+              </a:graphicData>
+            </a:graphic>
+          </wp:inline>
+        </w:drawing>
+      </w:r>
+    </w:p>
+    <w:p>
+      <w:pPr>
+        <w:pStyle w:val="3"/>
+      </w:pPr>
+      <w:bookmarkStart w:id="13" w:name="_Toc455691703"/>
+      <w:proofErr w:type="spellStart"/>
+      <w:r>
+        <w:t>Примерен</w:t>
+      </w:r>
+      <w:proofErr w:type="spellEnd"/>
+      <w:r>
+        <w:t xml:space="preserve"> </w:t>
+      </w:r>
+      <w:proofErr w:type="spellStart"/>
+      <w:r>
+        <w:t>тестов</w:t>
+      </w:r>
+      <w:proofErr w:type="spellEnd"/>
+      <w:r>
+        <w:t xml:space="preserve"> </w:t>
+      </w:r>
+      <w:proofErr w:type="spellStart"/>
+      <w:r>
+        <w:t>коментар</w:t>
+      </w:r>
+      <w:proofErr w:type="spellEnd"/>
+      <w:r>
+        <w:t>:</w:t>
+      </w:r>
+      <w:bookmarkEnd w:id="13"/>
+    </w:p>
+    <w:p>
+      <w:r>
+        <w:rPr>
+          <w:noProof/>
+          <w:lang w:val="bg-BG" w:eastAsia="bg-BG"/>
+        </w:rPr>
+        <w:drawing>
+          <wp:inline distT="0" distB="0" distL="0" distR="0" wp14:anchorId="3607D93D" wp14:editId="7EBA79D2">
+            <wp:extent cx="4114800" cy="385762"/>
+            <wp:effectExtent l="0" t="0" r="0" b="0"/>
+            <wp:docPr id="247893043" name="picture"/>
+            <wp:cNvGraphicFramePr>
+              <a:graphicFrameLocks xmlns:a="http://schemas.openxmlformats.org/drawingml/2006/main" noChangeAspect="1"/>
+            </wp:cNvGraphicFramePr>
+            <a:graphic xmlns:a="http://schemas.openxmlformats.org/drawingml/2006/main">
+              <a:graphicData uri="http://schemas.openxmlformats.org/drawingml/2006/picture">
+                <pic:pic xmlns:pic="http://schemas.openxmlformats.org/drawingml/2006/picture">
+                  <pic:nvPicPr>
+                    <pic:cNvPr id="0" name="picture"/>
+                    <pic:cNvPicPr/>
+                  </pic:nvPicPr>
+                  <pic:blipFill>
+                    <a:blip r:embed="rId15">
+                      <a:extLst>
+                        <a:ext uri="{28A0092B-C50C-407E-A947-70E740481C1C}">
+                          <a14:useLocalDpi xmlns:a14="http://schemas.microsoft.com/office/drawing/2010/main" val="0"/>
+                        </a:ext>
+                      </a:extLst>
+                    </a:blip>
+                    <a:stretch>
+                      <a:fillRect/>
+                    </a:stretch>
+                  </pic:blipFill>
+                  <pic:spPr>
+                    <a:xfrm>
+                      <a:off x="0" y="0"/>
                       <a:ext cx="4114800" cy="385762"/>
                     </a:xfrm>
                     <a:prstGeom prst="rect">
@@ -10626,8 +10698,8 @@
     <w:p>
       <w:pPr>
         <w:sectPr>
-          <w:headerReference w:type="default" r:id="rId15"/>
-          <w:footerReference w:type="default" r:id="rId16"/>
+          <w:headerReference w:type="default" r:id="rId16"/>
+          <w:footerReference w:type="default" r:id="rId17"/>
           <w:pgSz w:w="12240" w:h="15840"/>
           <w:pgMar w:top="1440" w:right="1440" w:bottom="1440" w:left="1440" w:header="720" w:footer="720" w:gutter="0"/>
           <w:pgNumType w:start="0"/>
@@ -15136,7 +15208,7 @@
           <w:numId w:val="4"/>
         </w:numPr>
       </w:pPr>
-      <w:hyperlink r:id="rId17" w:history="1">
+      <w:hyperlink r:id="rId18" w:history="1">
         <w:r>
           <w:t>http://www.zahotelite.com/</w:t>
         </w:r>
@@ -15150,7 +15222,7 @@
           <w:numId w:val="4"/>
         </w:numPr>
       </w:pPr>
-      <w:hyperlink r:id="rId18" w:history="1">
+      <w:hyperlink r:id="rId19" w:history="1">
         <w:r>
           <w:t>http://sifaka.cs.uiuc.edu/~wang296/Data/index.html</w:t>
         </w:r>
@@ -15179,7 +15251,7 @@
           <w:numId w:val="4"/>
         </w:numPr>
       </w:pPr>
-      <w:hyperlink r:id="rId19">
+      <w:hyperlink r:id="rId20">
         <w:r>
           <w:rPr>
             <w:rStyle w:val="af0"/>
@@ -15261,8 +15333,52 @@
       <w:r>
         <w:t xml:space="preserve"> - </w:t>
       </w:r>
-      <w:r>
-        <w:t>https://github.com/google/gson</w:t>
+      <w:hyperlink r:id="rId21" w:history="1">
+        <w:r>
+          <w:rPr>
+            <w:rStyle w:val="af0"/>
+          </w:rPr>
+          <w:t>https://github.com/google/gson</w:t>
+        </w:r>
+      </w:hyperlink>
+    </w:p>
+    <w:p>
+      <w:pPr>
+        <w:pStyle w:val="a7"/>
+        <w:numPr>
+          <w:ilvl w:val="0"/>
+          <w:numId w:val="4"/>
+        </w:numPr>
+      </w:pPr>
+      <w:r>
+        <w:rPr>
+          <w:lang w:val="bg-BG"/>
+        </w:rPr>
+        <w:t>Превод:</w:t>
+      </w:r>
+    </w:p>
+    <w:p>
+      <w:pPr>
+        <w:pStyle w:val="a7"/>
+        <w:numPr>
+          <w:ilvl w:val="1"/>
+          <w:numId w:val="4"/>
+        </w:numPr>
+      </w:pPr>
+      <w:r>
+        <w:t>https://www.microsoft.com/en-us/translator/getstarted.aspx</w:t>
+      </w:r>
+    </w:p>
+    <w:p>
+      <w:pPr>
+        <w:pStyle w:val="a7"/>
+        <w:numPr>
+          <w:ilvl w:val="1"/>
+          <w:numId w:val="4"/>
+        </w:numPr>
+      </w:pPr>
+      <w:r>
+        <w:t>https://github.com/boatmeme/microsoft-translator-java-api</w:t>
       </w:r>
     </w:p>
     <w:p/>
@@ -17633,7 +17749,7 @@
 </file>
 
 <file path=customXml/itemProps1.xml><?xml version="1.0" encoding="utf-8"?>
-<ds:datastoreItem xmlns:ds="http://schemas.openxmlformats.org/officeDocument/2006/customXml" ds:itemID="{EAB54EDB-9EC9-491F-8E90-30BBA64D2A6C}">
+<ds:datastoreItem xmlns:ds="http://schemas.openxmlformats.org/officeDocument/2006/customXml" ds:itemID="{89964985-A9A4-476E-A426-400EB11C9382}">
   <ds:schemaRefs>
     <ds:schemaRef ds:uri="http://schemas.openxmlformats.org/officeDocument/2006/bibliography"/>
   </ds:schemaRefs>

</xml_diff>